<commit_message>
Improve docx and txt generation
</commit_message>
<xml_diff>
--- a/templates/ref.docx
+++ b/templates/ref.docx
@@ -7,7 +7,10 @@
         <w:pStyle w:val="Titre"/>
       </w:pPr>
       <w:r>
-        <w:t xml:space="preserve"> Title </w:t>
+        <w:t xml:space="preserve"> </w:t>
+      </w:r>
+      <w:r>
+        <w:t xml:space="preserve">Title </w:t>
       </w:r>
     </w:p>
     <w:p>
@@ -44,6 +47,11 @@
     </w:p>
     <w:p>
       <w:pPr>
+        <w:pStyle w:val="Corpsdetexte"/>
+      </w:pPr>
+    </w:p>
+    <w:p>
+      <w:pPr>
         <w:pStyle w:val="Heading1"/>
       </w:pPr>
       <w:bookmarkStart w:id="0" w:name="heading-1"/>
@@ -51,6 +59,11 @@
         <w:t xml:space="preserve"> Heading 1 </w:t>
       </w:r>
       <w:bookmarkEnd w:id="0"/>
+    </w:p>
+    <w:p>
+      <w:pPr>
+        <w:pStyle w:val="Corpsdetexte"/>
+      </w:pPr>
     </w:p>
     <w:p>
       <w:pPr>
@@ -156,7 +169,7 @@
       <w:r>
         <w:t xml:space="preserve"> .    </w:t>
       </w:r>
-      <w:hyperlink r:id="rId7">
+      <w:hyperlink r:id="rId8">
         <w:r>
           <w:rPr>
             <w:rStyle w:val="Lienhypertexte"/>
@@ -179,7 +192,8 @@
         <w:pStyle w:val="Normalcentr"/>
       </w:pPr>
       <w:r>
-        <w:t xml:space="preserve"> Block Text. </w:t>
+        <w:lastRenderedPageBreak/>
+        <w:t>Block Text.</w:t>
       </w:r>
     </w:p>
     <w:p>
@@ -187,7 +201,15 @@
         <w:pStyle w:val="TableCaption"/>
       </w:pPr>
       <w:r>
-        <w:t xml:space="preserve"> Table caption. </w:t>
+        <w:t xml:space="preserve"> </w:t>
+      </w:r>
+      <w:proofErr w:type="gramStart"/>
+      <w:r>
+        <w:t>Table caption.</w:t>
+      </w:r>
+      <w:proofErr w:type="gramEnd"/>
+      <w:r>
+        <w:t xml:space="preserve"> </w:t>
       </w:r>
     </w:p>
     <w:tbl>
@@ -278,7 +300,6 @@
         <w:pStyle w:val="DefinitionTerm"/>
       </w:pPr>
       <w:r>
-        <w:lastRenderedPageBreak/>
         <w:t xml:space="preserve"> DefinitionTerm </w:t>
       </w:r>
     </w:p>
@@ -318,8 +339,11 @@
     </w:p>
     <w:p>
       <w:pPr>
-        <w:pStyle w:val="Definition"/>
-      </w:pPr>
+        <w:pStyle w:val="Normalcentr"/>
+      </w:pPr>
+      <w:r>
+        <w:t>Test de style</w:t>
+      </w:r>
     </w:p>
     <w:p>
       <w:pPr>
@@ -742,7 +766,6 @@
   <w:style w:type="character" w:default="1" w:styleId="Policepardfaut">
     <w:name w:val="Default Paragraph Font"/>
     <w:uiPriority w:val="1"/>
-    <w:semiHidden/>
     <w:unhideWhenUsed/>
   </w:style>
   <w:style w:type="table" w:default="1" w:styleId="TableauNormal">
@@ -800,7 +823,7 @@
     <w:link w:val="TitreCar"/>
     <w:uiPriority w:val="10"/>
     <w:qFormat/>
-    <w:rsid w:val="00400D31"/>
+    <w:rsid w:val="00814676"/>
     <w:pPr>
       <w:pBdr>
         <w:bottom w:val="single" w:sz="4" w:space="1" w:color="auto"/>
@@ -811,8 +834,8 @@
     <w:rPr>
       <w:rFonts w:asciiTheme="majorHAnsi" w:eastAsiaTheme="majorEastAsia" w:hAnsiTheme="majorHAnsi" w:cstheme="majorBidi"/>
       <w:spacing w:val="5"/>
-      <w:sz w:val="52"/>
-      <w:szCs w:val="52"/>
+      <w:sz w:val="80"/>
+      <w:szCs w:val="80"/>
     </w:rPr>
   </w:style>
   <w:style w:type="paragraph" w:styleId="Sous-titre">
@@ -862,11 +885,12 @@
     <w:basedOn w:val="Normal"/>
     <w:next w:val="Corpsdetexte"/>
     <w:qFormat/>
-    <w:rsid w:val="00DF216A"/>
+    <w:rsid w:val="00814676"/>
     <w:pPr>
       <w:keepNext/>
       <w:keepLines/>
       <w:spacing w:before="300" w:after="300"/>
+      <w:ind w:left="1134" w:right="1134"/>
     </w:pPr>
     <w:rPr>
       <w:sz w:val="20"/>
@@ -884,10 +908,13 @@
     <w:next w:val="Corpsdetexte"/>
     <w:uiPriority w:val="9"/>
     <w:qFormat/>
-    <w:rsid w:val="00DF216A"/>
+    <w:rsid w:val="00814676"/>
     <w:pPr>
       <w:keepNext/>
       <w:keepLines/>
+      <w:pBdr>
+        <w:bottom w:val="single" w:sz="4" w:space="1" w:color="auto"/>
+      </w:pBdr>
       <w:spacing w:before="480" w:after="0"/>
       <w:outlineLvl w:val="0"/>
     </w:pPr>
@@ -895,9 +922,9 @@
       <w:rFonts w:asciiTheme="majorHAnsi" w:eastAsiaTheme="majorEastAsia" w:hAnsiTheme="majorHAnsi" w:cstheme="majorBidi"/>
       <w:b/>
       <w:bCs/>
-      <w:color w:val="53548A" w:themeColor="accent1"/>
-      <w:sz w:val="32"/>
-      <w:szCs w:val="32"/>
+      <w:color w:val="3E3F67" w:themeColor="accent1"/>
+      <w:sz w:val="60"/>
+      <w:szCs w:val="60"/>
     </w:rPr>
   </w:style>
   <w:style w:type="paragraph" w:customStyle="1" w:styleId="Heading2">
@@ -907,10 +934,13 @@
     <w:uiPriority w:val="9"/>
     <w:unhideWhenUsed/>
     <w:qFormat/>
-    <w:rsid w:val="00DF216A"/>
+    <w:rsid w:val="00814676"/>
     <w:pPr>
       <w:keepNext/>
       <w:keepLines/>
+      <w:pBdr>
+        <w:bottom w:val="single" w:sz="4" w:space="1" w:color="auto"/>
+      </w:pBdr>
       <w:spacing w:before="200" w:after="0"/>
       <w:outlineLvl w:val="1"/>
     </w:pPr>
@@ -918,9 +948,9 @@
       <w:rFonts w:asciiTheme="majorHAnsi" w:eastAsiaTheme="majorEastAsia" w:hAnsiTheme="majorHAnsi" w:cstheme="majorBidi"/>
       <w:b/>
       <w:bCs/>
-      <w:color w:val="53548A" w:themeColor="accent1"/>
-      <w:sz w:val="28"/>
-      <w:szCs w:val="28"/>
+      <w:color w:val="3E3F67" w:themeColor="accent1"/>
+      <w:sz w:val="50"/>
+      <w:szCs w:val="50"/>
     </w:rPr>
   </w:style>
   <w:style w:type="paragraph" w:customStyle="1" w:styleId="Heading3">
@@ -930,7 +960,7 @@
     <w:uiPriority w:val="9"/>
     <w:unhideWhenUsed/>
     <w:qFormat/>
-    <w:rsid w:val="00DF216A"/>
+    <w:rsid w:val="00814676"/>
     <w:pPr>
       <w:keepNext/>
       <w:keepLines/>
@@ -941,9 +971,9 @@
       <w:rFonts w:asciiTheme="majorHAnsi" w:eastAsiaTheme="majorEastAsia" w:hAnsiTheme="majorHAnsi" w:cstheme="majorBidi"/>
       <w:b/>
       <w:bCs/>
-      <w:color w:val="53548A" w:themeColor="accent1"/>
-      <w:sz w:val="24"/>
-      <w:szCs w:val="24"/>
+      <w:color w:val="3E3F67" w:themeColor="accent1"/>
+      <w:sz w:val="44"/>
+      <w:szCs w:val="44"/>
     </w:rPr>
   </w:style>
   <w:style w:type="paragraph" w:customStyle="1" w:styleId="Heading4">
@@ -953,7 +983,7 @@
     <w:uiPriority w:val="9"/>
     <w:unhideWhenUsed/>
     <w:qFormat/>
-    <w:rsid w:val="00DF216A"/>
+    <w:rsid w:val="00814676"/>
     <w:pPr>
       <w:keepNext/>
       <w:keepLines/>
@@ -962,11 +992,11 @@
     </w:pPr>
     <w:rPr>
       <w:rFonts w:asciiTheme="majorHAnsi" w:eastAsiaTheme="majorEastAsia" w:hAnsiTheme="majorHAnsi" w:cstheme="majorBidi"/>
-      <w:bCs/>
-      <w:i/>
-      <w:color w:val="53548A" w:themeColor="accent1"/>
-      <w:sz w:val="24"/>
-      <w:szCs w:val="24"/>
+      <w:b/>
+      <w:bCs/>
+      <w:color w:val="3E3F67" w:themeColor="accent1"/>
+      <w:sz w:val="32"/>
+      <w:szCs w:val="32"/>
     </w:rPr>
   </w:style>
   <w:style w:type="paragraph" w:customStyle="1" w:styleId="Heading5">
@@ -976,7 +1006,7 @@
     <w:uiPriority w:val="9"/>
     <w:unhideWhenUsed/>
     <w:qFormat/>
-    <w:rsid w:val="00DF216A"/>
+    <w:rsid w:val="00814676"/>
     <w:pPr>
       <w:keepNext/>
       <w:keepLines/>
@@ -985,10 +1015,11 @@
     </w:pPr>
     <w:rPr>
       <w:rFonts w:asciiTheme="majorHAnsi" w:eastAsiaTheme="majorEastAsia" w:hAnsiTheme="majorHAnsi" w:cstheme="majorBidi"/>
+      <w:b/>
       <w:iCs/>
-      <w:color w:val="53548A" w:themeColor="accent1"/>
-      <w:sz w:val="24"/>
-      <w:szCs w:val="24"/>
+      <w:color w:val="3E3F67" w:themeColor="accent1"/>
+      <w:sz w:val="28"/>
+      <w:szCs w:val="28"/>
     </w:rPr>
   </w:style>
   <w:style w:type="paragraph" w:customStyle="1" w:styleId="Heading6">
@@ -998,7 +1029,7 @@
     <w:uiPriority w:val="9"/>
     <w:unhideWhenUsed/>
     <w:qFormat/>
-    <w:rsid w:val="00DF216A"/>
+    <w:rsid w:val="00814676"/>
     <w:pPr>
       <w:keepNext/>
       <w:keepLines/>
@@ -1007,7 +1038,9 @@
     </w:pPr>
     <w:rPr>
       <w:rFonts w:asciiTheme="majorHAnsi" w:eastAsiaTheme="majorEastAsia" w:hAnsiTheme="majorHAnsi" w:cstheme="majorBidi"/>
-      <w:color w:val="53548A" w:themeColor="accent1"/>
+      <w:b/>
+      <w:i/>
+      <w:color w:val="3E3F67" w:themeColor="accent1"/>
       <w:sz w:val="24"/>
       <w:szCs w:val="24"/>
     </w:rPr>
@@ -1028,7 +1061,7 @@
     </w:pPr>
     <w:rPr>
       <w:rFonts w:asciiTheme="majorHAnsi" w:eastAsiaTheme="majorEastAsia" w:hAnsiTheme="majorHAnsi" w:cstheme="majorBidi"/>
-      <w:color w:val="53548A" w:themeColor="accent1"/>
+      <w:color w:val="3E3F67" w:themeColor="accent1"/>
       <w:sz w:val="24"/>
       <w:szCs w:val="24"/>
     </w:rPr>
@@ -1049,7 +1082,7 @@
     </w:pPr>
     <w:rPr>
       <w:rFonts w:asciiTheme="majorHAnsi" w:eastAsiaTheme="majorEastAsia" w:hAnsiTheme="majorHAnsi" w:cstheme="majorBidi"/>
-      <w:color w:val="53548A" w:themeColor="accent1"/>
+      <w:color w:val="3E3F67" w:themeColor="accent1"/>
       <w:sz w:val="24"/>
       <w:szCs w:val="24"/>
     </w:rPr>
@@ -1070,7 +1103,7 @@
     </w:pPr>
     <w:rPr>
       <w:rFonts w:asciiTheme="majorHAnsi" w:eastAsiaTheme="majorEastAsia" w:hAnsiTheme="majorHAnsi" w:cstheme="majorBidi"/>
-      <w:color w:val="53548A" w:themeColor="accent1"/>
+      <w:color w:val="3E3F67" w:themeColor="accent1"/>
       <w:sz w:val="24"/>
       <w:szCs w:val="24"/>
     </w:rPr>
@@ -1082,11 +1115,18 @@
     <w:uiPriority w:val="9"/>
     <w:unhideWhenUsed/>
     <w:qFormat/>
-    <w:rsid w:val="00DF216A"/>
-    <w:pPr>
-      <w:spacing w:before="100" w:after="100"/>
-      <w:ind w:left="480" w:right="480"/>
-    </w:pPr>
+    <w:rsid w:val="004C5C4C"/>
+    <w:pPr>
+      <w:pBdr>
+        <w:left w:val="single" w:sz="4" w:space="20" w:color="auto"/>
+      </w:pBdr>
+      <w:spacing w:before="0" w:after="0" w:line="360" w:lineRule="auto"/>
+      <w:ind w:left="454" w:right="567"/>
+    </w:pPr>
+    <w:rPr>
+      <w:i/>
+      <w:color w:val="545454"/>
+    </w:rPr>
   </w:style>
   <w:style w:type="paragraph" w:customStyle="1" w:styleId="FootnoteText">
     <w:name w:val="Footnote Text"/>
@@ -1196,7 +1236,7 @@
     <w:basedOn w:val="CorpsdetexteCar"/>
     <w:rsid w:val="00DF216A"/>
     <w:rPr>
-      <w:color w:val="53548A" w:themeColor="accent1"/>
+      <w:color w:val="3E3F67" w:themeColor="accent1"/>
     </w:rPr>
   </w:style>
   <w:style w:type="paragraph" w:styleId="En-ttedetabledesmatires">
@@ -1337,12 +1377,12 @@
     <w:basedOn w:val="Policepardfaut"/>
     <w:link w:val="Titre"/>
     <w:uiPriority w:val="10"/>
-    <w:rsid w:val="00400D31"/>
+    <w:rsid w:val="00814676"/>
     <w:rPr>
       <w:rFonts w:asciiTheme="majorHAnsi" w:eastAsiaTheme="majorEastAsia" w:hAnsiTheme="majorHAnsi" w:cstheme="majorBidi"/>
       <w:spacing w:val="5"/>
-      <w:sz w:val="52"/>
-      <w:szCs w:val="52"/>
+      <w:sz w:val="80"/>
+      <w:szCs w:val="80"/>
     </w:rPr>
   </w:style>
   <w:style w:type="character" w:customStyle="1" w:styleId="Sous-titreCar">
@@ -1594,28 +1634,28 @@
         <a:srgbClr val="DEDEDE"/>
       </a:lt2>
       <a:accent1>
-        <a:srgbClr val="53548A"/>
+        <a:srgbClr val="3E3F67"/>
       </a:accent1>
       <a:accent2>
-        <a:srgbClr val="438086"/>
+        <a:srgbClr val="3E3F67"/>
       </a:accent2>
       <a:accent3>
-        <a:srgbClr val="A04DA3"/>
+        <a:srgbClr val="3E3F67"/>
       </a:accent3>
       <a:accent4>
-        <a:srgbClr val="C4652D"/>
+        <a:srgbClr val="3E3F67"/>
       </a:accent4>
       <a:accent5>
-        <a:srgbClr val="8B5D3D"/>
+        <a:srgbClr val="3E3F67"/>
       </a:accent5>
       <a:accent6>
-        <a:srgbClr val="5C92B5"/>
+        <a:srgbClr val="3E3F67"/>
       </a:accent6>
       <a:hlink>
         <a:srgbClr val="67AFBD"/>
       </a:hlink>
       <a:folHlink>
-        <a:srgbClr val="C2A874"/>
+        <a:srgbClr val="67AFBD"/>
       </a:folHlink>
     </a:clrScheme>
     <a:fontScheme name="Office">
@@ -1893,4 +1933,16 @@
   </a:objectDefaults>
   <a:extraClrSchemeLst/>
 </a:theme>
+</file>
+
+<file path=customXml/item1.xml><?xml version="1.0" encoding="utf-8"?>
+<b:Sources xmlns:b="http://schemas.openxmlformats.org/officeDocument/2006/bibliography" xmlns="http://schemas.openxmlformats.org/officeDocument/2006/bibliography" SelectedStyle="\APA.XSL" StyleName="APA Fifth Edition"/>
+</file>
+
+<file path=customXml/itemProps1.xml><?xml version="1.0" encoding="utf-8"?>
+<ds:datastoreItem xmlns:ds="http://schemas.openxmlformats.org/officeDocument/2006/customXml" ds:itemID="{78CCF337-8B4B-437D-9C15-9BF685571918}">
+  <ds:schemaRefs>
+    <ds:schemaRef ds:uri="http://schemas.openxmlformats.org/officeDocument/2006/bibliography"/>
+  </ds:schemaRefs>
+</ds:datastoreItem>
 </file>
</xml_diff>